<commit_message>
Startup section, title, internship and contractor.
</commit_message>
<xml_diff>
--- a/CV/Edouard Ruiz - CV - Front Office Commando.docx
+++ b/CV/Edouard Ruiz - CV - Front Office Commando.docx
@@ -1,6 +1,6 @@
 
 <file path=word/document.xml><?xml version="1.0" encoding="utf-8"?>
-<w:document xmlns:ve="http://schemas.openxmlformats.org/markup-compatibility/2006" xmlns:o="urn:schemas-microsoft-com:office:office" xmlns:r="http://schemas.openxmlformats.org/officeDocument/2006/relationships" xmlns:m="http://schemas.openxmlformats.org/officeDocument/2006/math" xmlns:v="urn:schemas-microsoft-com:vml" xmlns:wp="http://schemas.openxmlformats.org/drawingml/2006/wordprocessingDrawing" xmlns:w10="urn:schemas-microsoft-com:office:word" xmlns:w="http://schemas.openxmlformats.org/wordprocessingml/2006/main" xmlns:wne="http://schemas.microsoft.com/office/word/2006/wordml">
+<w:document xmlns:wpc="http://schemas.microsoft.com/office/word/2010/wordprocessingCanvas" xmlns:mo="http://schemas.microsoft.com/office/mac/office/2008/main" xmlns:mc="http://schemas.openxmlformats.org/markup-compatibility/2006" xmlns:mv="urn:schemas-microsoft-com:mac:vml" xmlns:o="urn:schemas-microsoft-com:office:office" xmlns:r="http://schemas.openxmlformats.org/officeDocument/2006/relationships" xmlns:m="http://schemas.openxmlformats.org/officeDocument/2006/math" xmlns:v="urn:schemas-microsoft-com:vml" xmlns:wp14="http://schemas.microsoft.com/office/word/2010/wordprocessingDrawing" xmlns:wp="http://schemas.openxmlformats.org/drawingml/2006/wordprocessingDrawing" xmlns:w10="urn:schemas-microsoft-com:office:word" xmlns:w="http://schemas.openxmlformats.org/wordprocessingml/2006/main" xmlns:w14="http://schemas.microsoft.com/office/word/2010/wordml" xmlns:wpg="http://schemas.microsoft.com/office/word/2010/wordprocessingGroup" xmlns:wpi="http://schemas.microsoft.com/office/word/2010/wordprocessingInk" xmlns:wne="http://schemas.microsoft.com/office/word/2006/wordml" xmlns:wps="http://schemas.microsoft.com/office/word/2010/wordprocessingShape" mc:Ignorable="w14 wp14">
   <w:body>
     <w:tbl>
       <w:tblPr>
@@ -9,7 +9,7 @@
           <w:left w:w="70" w:type="dxa"/>
           <w:right w:w="70" w:type="dxa"/>
         </w:tblCellMar>
-        <w:tblLook w:val="0000"/>
+        <w:tblLook w:val="0000" w:firstRow="0" w:lastRow="0" w:firstColumn="0" w:lastColumn="0" w:noHBand="0" w:noVBand="0"/>
       </w:tblPr>
       <w:tblGrid>
         <w:gridCol w:w="1959"/>
@@ -118,6 +118,7 @@
                 <w:rFonts w:ascii="Calibri" w:hAnsi="Calibri" w:cs="Calibri"/>
                 <w:b/>
                 <w:bCs/>
+                <w:lang w:val="en-GB"/>
               </w:rPr>
             </w:pPr>
             <w:r>
@@ -127,6 +128,7 @@
                 <w:bCs/>
                 <w:sz w:val="22"/>
                 <w:szCs w:val="22"/>
+                <w:lang w:val="en-GB"/>
               </w:rPr>
               <w:t xml:space="preserve">Front Office </w:t>
             </w:r>
@@ -137,18 +139,9 @@
                 <w:bCs/>
                 <w:sz w:val="22"/>
                 <w:szCs w:val="22"/>
-              </w:rPr>
-              <w:t>C</w:t>
-            </w:r>
-            <w:r>
-              <w:rPr>
-                <w:rFonts w:ascii="Calibri" w:hAnsi="Calibri" w:cs="Calibri"/>
-                <w:b/>
-                <w:bCs/>
-                <w:sz w:val="22"/>
-                <w:szCs w:val="22"/>
-              </w:rPr>
-              <w:t>ommando</w:t>
+                <w:lang w:val="en-GB"/>
+              </w:rPr>
+              <w:t>Engineer</w:t>
             </w:r>
           </w:p>
         </w:tc>
@@ -498,17 +491,6 @@
                 <w:szCs w:val="18"/>
                 <w:lang w:val="en-US"/>
               </w:rPr>
-              <w:t xml:space="preserve"> (contractor)</w:t>
-            </w:r>
-            <w:r>
-              <w:rPr>
-                <w:rFonts w:asciiTheme="minorHAnsi" w:hAnsiTheme="minorHAnsi" w:cs="Calibri"/>
-                <w:b/>
-                <w:bCs/>
-                <w:sz w:val="20"/>
-                <w:szCs w:val="18"/>
-                <w:lang w:val="en-US"/>
-              </w:rPr>
               <w:t xml:space="preserve">, </w:t>
             </w:r>
             <w:r>
@@ -620,7 +602,47 @@
                 <w:szCs w:val="18"/>
                 <w:lang w:val="en-US"/>
               </w:rPr>
-              <w:t>, structured products on Equity, Interest Rates, Credit</w:t>
+              <w:t>,</w:t>
+            </w:r>
+            <w:r>
+              <w:rPr>
+                <w:rFonts w:asciiTheme="minorHAnsi" w:hAnsiTheme="minorHAnsi" w:cs="Calibri"/>
+                <w:bCs/>
+                <w:sz w:val="20"/>
+                <w:szCs w:val="18"/>
+                <w:lang w:val="en-US"/>
+              </w:rPr>
+              <w:t xml:space="preserve"> structured products on Equity</w:t>
+            </w:r>
+            <w:r>
+              <w:rPr>
+                <w:rFonts w:asciiTheme="minorHAnsi" w:hAnsiTheme="minorHAnsi" w:cs="Calibri"/>
+                <w:bCs/>
+                <w:sz w:val="20"/>
+                <w:szCs w:val="18"/>
+                <w:lang w:val="en-US"/>
+              </w:rPr>
+              <w:t>, Credit</w:t>
+            </w:r>
+            <w:r>
+              <w:rPr>
+                <w:rFonts w:asciiTheme="minorHAnsi" w:hAnsiTheme="minorHAnsi" w:cs="Calibri"/>
+                <w:bCs/>
+                <w:sz w:val="20"/>
+                <w:szCs w:val="18"/>
+                <w:lang w:val="en-US"/>
+              </w:rPr>
+              <w:t xml:space="preserve">, </w:t>
+            </w:r>
+            <w:r>
+              <w:rPr>
+                <w:rFonts w:asciiTheme="minorHAnsi" w:hAnsiTheme="minorHAnsi" w:cs="Calibri"/>
+                <w:bCs/>
+                <w:sz w:val="20"/>
+                <w:szCs w:val="18"/>
+                <w:lang w:val="en-US"/>
+              </w:rPr>
+              <w:t>Interest Rates</w:t>
             </w:r>
             <w:r>
               <w:rPr>
@@ -686,7 +708,25 @@
                 <w:szCs w:val="18"/>
                 <w:lang w:val="en-US"/>
               </w:rPr>
-              <w:t xml:space="preserve"> tools to automate the pricing processes</w:t>
+              <w:t xml:space="preserve"> </w:t>
+            </w:r>
+            <w:r>
+              <w:rPr>
+                <w:rFonts w:asciiTheme="minorHAnsi" w:hAnsiTheme="minorHAnsi" w:cs="Calibri"/>
+                <w:sz w:val="20"/>
+                <w:szCs w:val="18"/>
+                <w:lang w:val="en-US"/>
+              </w:rPr>
+              <w:t xml:space="preserve">key </w:t>
+            </w:r>
+            <w:r>
+              <w:rPr>
+                <w:rFonts w:asciiTheme="minorHAnsi" w:hAnsiTheme="minorHAnsi" w:cs="Calibri"/>
+                <w:sz w:val="20"/>
+                <w:szCs w:val="18"/>
+                <w:lang w:val="en-US"/>
+              </w:rPr>
+              <w:t>tools to automate the pricing processes</w:t>
             </w:r>
           </w:p>
           <w:p>
@@ -856,6 +896,15 @@
                 <w:lang w:val="en-US"/>
               </w:rPr>
               <w:t>strategic projects to the top management</w:t>
+            </w:r>
+            <w:r>
+              <w:rPr>
+                <w:rFonts w:asciiTheme="minorHAnsi" w:hAnsiTheme="minorHAnsi" w:cs="Calibri"/>
+                <w:sz w:val="20"/>
+                <w:szCs w:val="18"/>
+                <w:lang w:val="en-US"/>
+              </w:rPr>
+              <w:t xml:space="preserve"> and won the innovation prize</w:t>
             </w:r>
           </w:p>
         </w:tc>
@@ -1062,17 +1111,6 @@
                 <w:szCs w:val="18"/>
                 <w:lang w:val="en-US"/>
               </w:rPr>
-              <w:t xml:space="preserve"> (contractor)</w:t>
-            </w:r>
-            <w:r>
-              <w:rPr>
-                <w:rFonts w:asciiTheme="minorHAnsi" w:hAnsiTheme="minorHAnsi" w:cs="Calibri"/>
-                <w:b/>
-                <w:bCs/>
-                <w:sz w:val="20"/>
-                <w:szCs w:val="18"/>
-                <w:lang w:val="en-US"/>
-              </w:rPr>
               <w:t xml:space="preserve">, </w:t>
             </w:r>
             <w:r>
@@ -1128,20 +1166,28 @@
                 <w:szCs w:val="18"/>
                 <w:lang w:val="en-US"/>
               </w:rPr>
-              <w:t xml:space="preserve"> developers, structured products on Equity, Interest Rates, </w:t>
-            </w:r>
-            <w:bookmarkStart w:id="0" w:name="_GoBack"/>
-            <w:r>
-              <w:rPr>
-                <w:rFonts w:asciiTheme="minorHAnsi" w:hAnsiTheme="minorHAnsi" w:cs="Calibri"/>
-                <w:bCs/>
-                <w:sz w:val="20"/>
-                <w:szCs w:val="18"/>
-                <w:lang w:val="en-US"/>
-              </w:rPr>
-              <w:t>Credit</w:t>
-            </w:r>
-            <w:bookmarkEnd w:id="0"/>
+              <w:t xml:space="preserve"> developers, structured products on Equity</w:t>
+            </w:r>
+            <w:r>
+              <w:rPr>
+                <w:rFonts w:asciiTheme="minorHAnsi" w:hAnsiTheme="minorHAnsi" w:cs="Calibri"/>
+                <w:bCs/>
+                <w:sz w:val="20"/>
+                <w:szCs w:val="18"/>
+                <w:lang w:val="en-US"/>
+              </w:rPr>
+              <w:t>, Credit</w:t>
+            </w:r>
+            <w:r>
+              <w:rPr>
+                <w:rFonts w:asciiTheme="minorHAnsi" w:hAnsiTheme="minorHAnsi" w:cs="Calibri"/>
+                <w:bCs/>
+                <w:sz w:val="20"/>
+                <w:szCs w:val="18"/>
+                <w:lang w:val="en-US"/>
+              </w:rPr>
+              <w:t>, Interest Rates</w:t>
+            </w:r>
             <w:r>
               <w:rPr>
                 <w:rFonts w:asciiTheme="minorHAnsi" w:hAnsiTheme="minorHAnsi" w:cs="Calibri"/>
@@ -1357,29 +1403,7 @@
                 <w:szCs w:val="18"/>
                 <w:lang w:val="en-US"/>
               </w:rPr>
-              <w:t>Proprietary Trading, Analyst on a Long / Short Fundamental Arbitrage Desk</w:t>
-            </w:r>
-            <w:r>
-              <w:rPr>
-                <w:rFonts w:asciiTheme="minorHAnsi" w:hAnsiTheme="minorHAnsi" w:cs="Calibri"/>
-                <w:b/>
-                <w:bCs/>
-                <w:sz w:val="20"/>
-                <w:szCs w:val="18"/>
-                <w:lang w:val="en-US"/>
-              </w:rPr>
-              <w:t xml:space="preserve"> (VIE)</w:t>
-            </w:r>
-            <w:r>
-              <w:rPr>
-                <w:rFonts w:asciiTheme="minorHAnsi" w:hAnsiTheme="minorHAnsi" w:cs="Calibri"/>
-                <w:b/>
-                <w:bCs/>
-                <w:sz w:val="20"/>
-                <w:szCs w:val="18"/>
-                <w:lang w:val="en-US"/>
-              </w:rPr>
-              <w:t xml:space="preserve">, </w:t>
+              <w:t xml:space="preserve">Proprietary Trading, Analyst on a Long / Short Fundamental Arbitrage Desk, </w:t>
             </w:r>
             <w:r>
               <w:rPr>
@@ -1778,29 +1802,7 @@
                 <w:szCs w:val="18"/>
                 <w:lang w:val="en-US"/>
               </w:rPr>
-              <w:t>Equity Derivatives Strategy, Analyst</w:t>
-            </w:r>
-            <w:r>
-              <w:rPr>
-                <w:rFonts w:asciiTheme="minorHAnsi" w:hAnsiTheme="minorHAnsi" w:cs="Calibri"/>
-                <w:b/>
-                <w:bCs/>
-                <w:sz w:val="20"/>
-                <w:szCs w:val="18"/>
-                <w:lang w:val="en-US"/>
-              </w:rPr>
-              <w:t xml:space="preserve"> (internship)</w:t>
-            </w:r>
-            <w:r>
-              <w:rPr>
-                <w:rFonts w:asciiTheme="minorHAnsi" w:hAnsiTheme="minorHAnsi" w:cs="Calibri"/>
-                <w:b/>
-                <w:bCs/>
-                <w:sz w:val="20"/>
-                <w:szCs w:val="18"/>
-                <w:lang w:val="en-US"/>
-              </w:rPr>
-              <w:t xml:space="preserve">, </w:t>
+              <w:t xml:space="preserve">Equity Derivatives Strategy, Analyst, </w:t>
             </w:r>
             <w:r>
               <w:rPr>
@@ -2149,29 +2151,7 @@
                 <w:szCs w:val="18"/>
                 <w:lang w:val="en-US"/>
               </w:rPr>
-              <w:t>, Consultant</w:t>
-            </w:r>
-            <w:r>
-              <w:rPr>
-                <w:rFonts w:asciiTheme="minorHAnsi" w:hAnsiTheme="minorHAnsi" w:cs="Calibri"/>
-                <w:b/>
-                <w:bCs/>
-                <w:sz w:val="20"/>
-                <w:szCs w:val="18"/>
-                <w:lang w:val="en-US"/>
-              </w:rPr>
-              <w:t xml:space="preserve"> (internship)</w:t>
-            </w:r>
-            <w:r>
-              <w:rPr>
-                <w:rFonts w:asciiTheme="minorHAnsi" w:hAnsiTheme="minorHAnsi" w:cs="Calibri"/>
-                <w:b/>
-                <w:bCs/>
-                <w:sz w:val="20"/>
-                <w:szCs w:val="18"/>
-                <w:lang w:val="en-US"/>
-              </w:rPr>
-              <w:t xml:space="preserve">, </w:t>
+              <w:t xml:space="preserve">, Consultant, </w:t>
             </w:r>
             <w:r>
               <w:rPr>
@@ -2212,7 +2192,18 @@
                 <w:szCs w:val="18"/>
                 <w:lang w:val="en-US"/>
               </w:rPr>
-              <w:t>Developed tools in VBA and SQL and P&amp;L or Risk reports using the firm’s software</w:t>
+              <w:t>Created</w:t>
+            </w:r>
+            <w:bookmarkStart w:id="0" w:name="_GoBack"/>
+            <w:bookmarkEnd w:id="0"/>
+            <w:r>
+              <w:rPr>
+                <w:rFonts w:asciiTheme="minorHAnsi" w:hAnsiTheme="minorHAnsi" w:cs="Calibri"/>
+                <w:sz w:val="20"/>
+                <w:szCs w:val="18"/>
+                <w:lang w:val="en-US"/>
+              </w:rPr>
+              <w:t xml:space="preserve"> tools in VBA and SQL and P&amp;L or Risk reports using the firm’s software</w:t>
             </w:r>
           </w:p>
           <w:p>
@@ -2366,29 +2357,7 @@
                 <w:szCs w:val="18"/>
                 <w:lang w:val="en-US"/>
               </w:rPr>
-              <w:t>Alternative Asset Management R&amp;D, Developer</w:t>
-            </w:r>
-            <w:r>
-              <w:rPr>
-                <w:rFonts w:asciiTheme="minorHAnsi" w:hAnsiTheme="minorHAnsi" w:cs="Calibri"/>
-                <w:b/>
-                <w:bCs/>
-                <w:sz w:val="20"/>
-                <w:szCs w:val="18"/>
-                <w:lang w:val="en-US"/>
-              </w:rPr>
-              <w:t xml:space="preserve"> (internship)</w:t>
-            </w:r>
-            <w:r>
-              <w:rPr>
-                <w:rFonts w:asciiTheme="minorHAnsi" w:hAnsiTheme="minorHAnsi" w:cs="Calibri"/>
-                <w:b/>
-                <w:bCs/>
-                <w:sz w:val="20"/>
-                <w:szCs w:val="18"/>
-                <w:lang w:val="en-US"/>
-              </w:rPr>
-              <w:t xml:space="preserve">, </w:t>
+              <w:t xml:space="preserve">Alternative Asset Management R&amp;D, Developer, </w:t>
             </w:r>
             <w:r>
               <w:rPr>
@@ -3005,6 +2974,15 @@
               </w:rPr>
               <w:t>, MATLAB, Java</w:t>
             </w:r>
+            <w:r>
+              <w:rPr>
+                <w:rFonts w:asciiTheme="minorHAnsi" w:hAnsiTheme="minorHAnsi" w:cs="Calibri"/>
+                <w:sz w:val="20"/>
+                <w:szCs w:val="18"/>
+                <w:lang w:val="en-US"/>
+              </w:rPr>
+              <w:t>, JavaScript</w:t>
+            </w:r>
           </w:p>
         </w:tc>
       </w:tr>
@@ -3216,7 +3194,17 @@
                 <w:lang w:val="en-US"/>
               </w:rPr>
               <w:tab/>
-              <w:t>Activities</w:t>
+            </w:r>
+            <w:r>
+              <w:rPr>
+                <w:rFonts w:asciiTheme="minorHAnsi" w:hAnsiTheme="minorHAnsi" w:cs="Calibri"/>
+                <w:b/>
+                <w:bCs/>
+                <w:sz w:val="20"/>
+                <w:szCs w:val="18"/>
+                <w:lang w:val="en-US"/>
+              </w:rPr>
+              <w:t>Startup</w:t>
             </w:r>
           </w:p>
         </w:tc>
@@ -3417,7 +3405,7 @@
 </file>
 
 <file path=word/endnotes.xml><?xml version="1.0" encoding="utf-8"?>
-<w:endnotes xmlns:ve="http://schemas.openxmlformats.org/markup-compatibility/2006" xmlns:o="urn:schemas-microsoft-com:office:office" xmlns:r="http://schemas.openxmlformats.org/officeDocument/2006/relationships" xmlns:m="http://schemas.openxmlformats.org/officeDocument/2006/math" xmlns:v="urn:schemas-microsoft-com:vml" xmlns:wp="http://schemas.openxmlformats.org/drawingml/2006/wordprocessingDrawing" xmlns:w10="urn:schemas-microsoft-com:office:word" xmlns:w="http://schemas.openxmlformats.org/wordprocessingml/2006/main" xmlns:wne="http://schemas.microsoft.com/office/word/2006/wordml">
+<w:endnotes xmlns:wpc="http://schemas.microsoft.com/office/word/2010/wordprocessingCanvas" xmlns:mo="http://schemas.microsoft.com/office/mac/office/2008/main" xmlns:mc="http://schemas.openxmlformats.org/markup-compatibility/2006" xmlns:mv="urn:schemas-microsoft-com:mac:vml" xmlns:o="urn:schemas-microsoft-com:office:office" xmlns:r="http://schemas.openxmlformats.org/officeDocument/2006/relationships" xmlns:m="http://schemas.openxmlformats.org/officeDocument/2006/math" xmlns:v="urn:schemas-microsoft-com:vml" xmlns:wp14="http://schemas.microsoft.com/office/word/2010/wordprocessingDrawing" xmlns:wp="http://schemas.openxmlformats.org/drawingml/2006/wordprocessingDrawing" xmlns:w10="urn:schemas-microsoft-com:office:word" xmlns:w="http://schemas.openxmlformats.org/wordprocessingml/2006/main" xmlns:w14="http://schemas.microsoft.com/office/word/2010/wordml" xmlns:wpg="http://schemas.microsoft.com/office/word/2010/wordprocessingGroup" xmlns:wpi="http://schemas.microsoft.com/office/word/2010/wordprocessingInk" xmlns:wne="http://schemas.microsoft.com/office/word/2006/wordml" xmlns:wps="http://schemas.microsoft.com/office/word/2010/wordprocessingShape" mc:Ignorable="w14 wp14">
   <w:endnote w:type="separator" w:id="-1">
     <w:p>
       <w:r>
@@ -3436,7 +3424,7 @@
 </file>
 
 <file path=word/footnotes.xml><?xml version="1.0" encoding="utf-8"?>
-<w:footnotes xmlns:ve="http://schemas.openxmlformats.org/markup-compatibility/2006" xmlns:o="urn:schemas-microsoft-com:office:office" xmlns:r="http://schemas.openxmlformats.org/officeDocument/2006/relationships" xmlns:m="http://schemas.openxmlformats.org/officeDocument/2006/math" xmlns:v="urn:schemas-microsoft-com:vml" xmlns:wp="http://schemas.openxmlformats.org/drawingml/2006/wordprocessingDrawing" xmlns:w10="urn:schemas-microsoft-com:office:word" xmlns:w="http://schemas.openxmlformats.org/wordprocessingml/2006/main" xmlns:wne="http://schemas.microsoft.com/office/word/2006/wordml">
+<w:footnotes xmlns:wpc="http://schemas.microsoft.com/office/word/2010/wordprocessingCanvas" xmlns:mo="http://schemas.microsoft.com/office/mac/office/2008/main" xmlns:mc="http://schemas.openxmlformats.org/markup-compatibility/2006" xmlns:mv="urn:schemas-microsoft-com:mac:vml" xmlns:o="urn:schemas-microsoft-com:office:office" xmlns:r="http://schemas.openxmlformats.org/officeDocument/2006/relationships" xmlns:m="http://schemas.openxmlformats.org/officeDocument/2006/math" xmlns:v="urn:schemas-microsoft-com:vml" xmlns:wp14="http://schemas.microsoft.com/office/word/2010/wordprocessingDrawing" xmlns:wp="http://schemas.openxmlformats.org/drawingml/2006/wordprocessingDrawing" xmlns:w10="urn:schemas-microsoft-com:office:word" xmlns:w="http://schemas.openxmlformats.org/wordprocessingml/2006/main" xmlns:w14="http://schemas.microsoft.com/office/word/2010/wordml" xmlns:wpg="http://schemas.microsoft.com/office/word/2010/wordprocessingGroup" xmlns:wpi="http://schemas.microsoft.com/office/word/2010/wordprocessingInk" xmlns:wne="http://schemas.microsoft.com/office/word/2006/wordml" xmlns:wps="http://schemas.microsoft.com/office/word/2010/wordprocessingShape" mc:Ignorable="w14 wp14">
   <w:footnote w:type="separator" w:id="-1">
     <w:p>
       <w:r>
@@ -3455,7 +3443,7 @@
 </file>
 
 <file path=word/numbering.xml><?xml version="1.0" encoding="utf-8"?>
-<w:numbering xmlns:ve="http://schemas.openxmlformats.org/markup-compatibility/2006" xmlns:o="urn:schemas-microsoft-com:office:office" xmlns:r="http://schemas.openxmlformats.org/officeDocument/2006/relationships" xmlns:m="http://schemas.openxmlformats.org/officeDocument/2006/math" xmlns:v="urn:schemas-microsoft-com:vml" xmlns:wp="http://schemas.openxmlformats.org/drawingml/2006/wordprocessingDrawing" xmlns:w10="urn:schemas-microsoft-com:office:word" xmlns:w="http://schemas.openxmlformats.org/wordprocessingml/2006/main" xmlns:wne="http://schemas.microsoft.com/office/word/2006/wordml">
+<w:numbering xmlns:wpc="http://schemas.microsoft.com/office/word/2010/wordprocessingCanvas" xmlns:mo="http://schemas.microsoft.com/office/mac/office/2008/main" xmlns:mc="http://schemas.openxmlformats.org/markup-compatibility/2006" xmlns:mv="urn:schemas-microsoft-com:mac:vml" xmlns:o="urn:schemas-microsoft-com:office:office" xmlns:r="http://schemas.openxmlformats.org/officeDocument/2006/relationships" xmlns:m="http://schemas.openxmlformats.org/officeDocument/2006/math" xmlns:v="urn:schemas-microsoft-com:vml" xmlns:wp14="http://schemas.microsoft.com/office/word/2010/wordprocessingDrawing" xmlns:wp="http://schemas.openxmlformats.org/drawingml/2006/wordprocessingDrawing" xmlns:w10="urn:schemas-microsoft-com:office:word" xmlns:w="http://schemas.openxmlformats.org/wordprocessingml/2006/main" xmlns:w14="http://schemas.microsoft.com/office/word/2010/wordml" xmlns:wpg="http://schemas.microsoft.com/office/word/2010/wordprocessingGroup" xmlns:wpi="http://schemas.microsoft.com/office/word/2010/wordprocessingInk" xmlns:wne="http://schemas.microsoft.com/office/word/2006/wordml" xmlns:wps="http://schemas.microsoft.com/office/word/2010/wordprocessingShape" mc:Ignorable="w14 wp14">
   <w:abstractNum w:abstractNumId="0">
     <w:nsid w:val="09C169E6"/>
     <w:multiLevelType w:val="hybridMultilevel"/>
@@ -6430,7 +6418,7 @@
 </file>
 
 <file path=word/styles.xml><?xml version="1.0" encoding="utf-8"?>
-<w:styles xmlns:r="http://schemas.openxmlformats.org/officeDocument/2006/relationships" xmlns:w="http://schemas.openxmlformats.org/wordprocessingml/2006/main">
+<w:styles xmlns:mc="http://schemas.openxmlformats.org/markup-compatibility/2006" xmlns:r="http://schemas.openxmlformats.org/officeDocument/2006/relationships" xmlns:w="http://schemas.openxmlformats.org/wordprocessingml/2006/main" xmlns:w14="http://schemas.microsoft.com/office/word/2010/wordml" mc:Ignorable="w14">
   <w:docDefaults>
     <w:rPrDefault>
       <w:rPr>
@@ -6442,7 +6430,7 @@
     </w:rPrDefault>
     <w:pPrDefault/>
   </w:docDefaults>
-  <w:latentStyles w:defLockedState="0" w:defUIPriority="99" w:defSemiHidden="1" w:defUnhideWhenUsed="1" w:defQFormat="0" w:count="267">
+  <w:latentStyles w:defLockedState="0" w:defUIPriority="99" w:defSemiHidden="1" w:defUnhideWhenUsed="1" w:defQFormat="0" w:count="276">
     <w:lsdException w:name="Normal" w:semiHidden="0" w:uiPriority="0" w:unhideWhenUsed="0" w:qFormat="1"/>
     <w:lsdException w:name="heading 1" w:semiHidden="0" w:uiPriority="9" w:unhideWhenUsed="0" w:qFormat="1"/>
     <w:lsdException w:name="heading 2" w:semiHidden="0" w:unhideWhenUsed="0" w:qFormat="1"/>
@@ -6619,7 +6607,6 @@
   <w:style w:type="character" w:default="1" w:styleId="DefaultParagraphFont">
     <w:name w:val="Default Paragraph Font"/>
     <w:uiPriority w:val="1"/>
-    <w:semiHidden/>
     <w:unhideWhenUsed/>
   </w:style>
   <w:style w:type="table" w:default="1" w:styleId="TableNormal">
@@ -6627,7 +6614,6 @@
     <w:uiPriority w:val="99"/>
     <w:semiHidden/>
     <w:unhideWhenUsed/>
-    <w:qFormat/>
     <w:tblPr>
       <w:tblInd w:w="0" w:type="dxa"/>
       <w:tblCellMar>
@@ -7065,11 +7051,11 @@
       <w:lang w:val="fr-FR" w:eastAsia="fr-FR"/>
     </w:rPr>
   </w:style>
-  <w:style w:type="paragraph" w:styleId="Titre2">
+  <w:style w:type="paragraph" w:styleId="Heading2">
     <w:name w:val="heading 2"/>
     <w:basedOn w:val="Normal"/>
     <w:next w:val="Normal"/>
-    <w:link w:val="Titre2Car"/>
+    <w:link w:val="Heading2Char"/>
     <w:uiPriority w:val="99"/>
     <w:qFormat/>
     <w:rsid w:val="003E0604"/>
@@ -7085,13 +7071,13 @@
       <w:szCs w:val="22"/>
     </w:rPr>
   </w:style>
-  <w:style w:type="character" w:default="1" w:styleId="Policepardfaut">
+  <w:style w:type="character" w:default="1" w:styleId="DefaultParagraphFont">
     <w:name w:val="Default Paragraph Font"/>
     <w:uiPriority w:val="1"/>
     <w:semiHidden/>
     <w:unhideWhenUsed/>
   </w:style>
-  <w:style w:type="table" w:default="1" w:styleId="TableauNormal">
+  <w:style w:type="table" w:default="1" w:styleId="TableNormal">
     <w:name w:val="Normal Table"/>
     <w:uiPriority w:val="99"/>
     <w:semiHidden/>
@@ -7106,16 +7092,16 @@
       </w:tblCellMar>
     </w:tblPr>
   </w:style>
-  <w:style w:type="numbering" w:default="1" w:styleId="Aucuneliste">
+  <w:style w:type="numbering" w:default="1" w:styleId="NoList">
     <w:name w:val="No List"/>
     <w:uiPriority w:val="99"/>
     <w:semiHidden/>
     <w:unhideWhenUsed/>
   </w:style>
-  <w:style w:type="character" w:customStyle="1" w:styleId="Titre2Car">
+  <w:style w:type="character" w:customStyle="1" w:styleId="Heading2Char">
     <w:name w:val="Titre 2 Car"/>
-    <w:basedOn w:val="Policepardfaut"/>
-    <w:link w:val="Titre2"/>
+    <w:basedOn w:val="DefaultParagraphFont"/>
+    <w:link w:val="Heading2"/>
     <w:uiPriority w:val="99"/>
     <w:semiHidden/>
     <w:rsid w:val="0081242A"/>
@@ -7130,9 +7116,9 @@
       <w:lang w:val="fr-FR" w:eastAsia="fr-FR"/>
     </w:rPr>
   </w:style>
-  <w:style w:type="character" w:styleId="Lienhypertexte">
+  <w:style w:type="character" w:styleId="Hyperlink">
     <w:name w:val="Hyperlink"/>
-    <w:basedOn w:val="Policepardfaut"/>
+    <w:basedOn w:val="DefaultParagraphFont"/>
     <w:uiPriority w:val="99"/>
     <w:rsid w:val="00C44675"/>
     <w:rPr>
@@ -7140,9 +7126,9 @@
       <w:u w:val="single"/>
     </w:rPr>
   </w:style>
-  <w:style w:type="table" w:styleId="Grille">
+  <w:style w:type="table" w:styleId="TableGrid">
     <w:name w:val="Table Grid"/>
-    <w:basedOn w:val="TableauNormal"/>
+    <w:basedOn w:val="TableNormal"/>
     <w:uiPriority w:val="99"/>
     <w:rsid w:val="003E0604"/>
     <w:rPr>
@@ -7167,10 +7153,10 @@
       </w:tblCellMar>
     </w:tblPr>
   </w:style>
-  <w:style w:type="paragraph" w:styleId="En-tte">
+  <w:style w:type="paragraph" w:styleId="Header">
     <w:name w:val="header"/>
     <w:basedOn w:val="Normal"/>
-    <w:link w:val="En-tteCar"/>
+    <w:link w:val="HeaderChar"/>
     <w:uiPriority w:val="99"/>
     <w:rsid w:val="00882F23"/>
     <w:pPr>
@@ -7180,10 +7166,10 @@
       </w:tabs>
     </w:pPr>
   </w:style>
-  <w:style w:type="character" w:customStyle="1" w:styleId="En-tteCar">
+  <w:style w:type="character" w:customStyle="1" w:styleId="HeaderChar">
     <w:name w:val="En-tête Car"/>
-    <w:basedOn w:val="Policepardfaut"/>
-    <w:link w:val="En-tte"/>
+    <w:basedOn w:val="DefaultParagraphFont"/>
+    <w:link w:val="Header"/>
     <w:uiPriority w:val="99"/>
     <w:semiHidden/>
     <w:rsid w:val="0081242A"/>
@@ -7193,10 +7179,10 @@
       <w:lang w:val="fr-FR" w:eastAsia="fr-FR"/>
     </w:rPr>
   </w:style>
-  <w:style w:type="paragraph" w:styleId="Pieddepage">
+  <w:style w:type="paragraph" w:styleId="Footer">
     <w:name w:val="footer"/>
     <w:basedOn w:val="Normal"/>
-    <w:link w:val="PieddepageCar"/>
+    <w:link w:val="FooterChar"/>
     <w:uiPriority w:val="99"/>
     <w:rsid w:val="00882F23"/>
     <w:pPr>
@@ -7206,10 +7192,10 @@
       </w:tabs>
     </w:pPr>
   </w:style>
-  <w:style w:type="character" w:customStyle="1" w:styleId="PieddepageCar">
+  <w:style w:type="character" w:customStyle="1" w:styleId="FooterChar">
     <w:name w:val="Pied de page Car"/>
-    <w:basedOn w:val="Policepardfaut"/>
-    <w:link w:val="Pieddepage"/>
+    <w:basedOn w:val="DefaultParagraphFont"/>
+    <w:link w:val="Footer"/>
     <w:uiPriority w:val="99"/>
     <w:semiHidden/>
     <w:rsid w:val="0081242A"/>
@@ -7219,10 +7205,10 @@
       <w:lang w:val="fr-FR" w:eastAsia="fr-FR"/>
     </w:rPr>
   </w:style>
-  <w:style w:type="paragraph" w:styleId="Textedebulles">
+  <w:style w:type="paragraph" w:styleId="BalloonText">
     <w:name w:val="Balloon Text"/>
     <w:basedOn w:val="Normal"/>
-    <w:link w:val="TextedebullesCar"/>
+    <w:link w:val="BalloonTextChar"/>
     <w:uiPriority w:val="99"/>
     <w:semiHidden/>
     <w:rsid w:val="00AA1BE7"/>
@@ -7232,10 +7218,10 @@
       <w:szCs w:val="16"/>
     </w:rPr>
   </w:style>
-  <w:style w:type="character" w:customStyle="1" w:styleId="TextedebullesCar">
+  <w:style w:type="character" w:customStyle="1" w:styleId="BalloonTextChar">
     <w:name w:val="Texte de bulles Car"/>
-    <w:basedOn w:val="Policepardfaut"/>
-    <w:link w:val="Textedebulles"/>
+    <w:basedOn w:val="DefaultParagraphFont"/>
+    <w:link w:val="BalloonText"/>
     <w:uiPriority w:val="99"/>
     <w:rsid w:val="00AA1BE7"/>
     <w:rPr>
@@ -7244,7 +7230,7 @@
       <w:szCs w:val="16"/>
     </w:rPr>
   </w:style>
-  <w:style w:type="paragraph" w:styleId="Paragraphedeliste">
+  <w:style w:type="paragraph" w:styleId="ListParagraph">
     <w:name w:val="List Paragraph"/>
     <w:basedOn w:val="Normal"/>
     <w:uiPriority w:val="99"/>
@@ -7275,7 +7261,7 @@
   </w:style>
   <w:style w:type="character" w:customStyle="1" w:styleId="Titre-colonnegaucheCar">
     <w:name w:val="Titre - colonne gauche Car"/>
-    <w:basedOn w:val="Policepardfaut"/>
+    <w:basedOn w:val="DefaultParagraphFont"/>
     <w:link w:val="Titre-colonnegauche"/>
     <w:uiPriority w:val="99"/>
     <w:rsid w:val="00C149A6"/>
@@ -7288,9 +7274,9 @@
       <w:lang w:val="fr-FR" w:eastAsia="fr-FR"/>
     </w:rPr>
   </w:style>
-  <w:style w:type="character" w:styleId="Lienhypertextesuivi">
+  <w:style w:type="character" w:styleId="FollowedHyperlink">
     <w:name w:val="FollowedHyperlink"/>
-    <w:basedOn w:val="Policepardfaut"/>
+    <w:basedOn w:val="DefaultParagraphFont"/>
     <w:uiPriority w:val="99"/>
     <w:rsid w:val="00202C09"/>
     <w:rPr>
@@ -7298,9 +7284,9 @@
       <w:u w:val="single"/>
     </w:rPr>
   </w:style>
-  <w:style w:type="character" w:styleId="Marquedannotation">
+  <w:style w:type="character" w:styleId="CommentReference">
     <w:name w:val="annotation reference"/>
-    <w:basedOn w:val="Policepardfaut"/>
+    <w:basedOn w:val="DefaultParagraphFont"/>
     <w:uiPriority w:val="99"/>
     <w:semiHidden/>
     <w:unhideWhenUsed/>
@@ -7310,19 +7296,19 @@
       <w:szCs w:val="18"/>
     </w:rPr>
   </w:style>
-  <w:style w:type="paragraph" w:styleId="Commentaire">
+  <w:style w:type="paragraph" w:styleId="CommentText">
     <w:name w:val="annotation text"/>
     <w:basedOn w:val="Normal"/>
-    <w:link w:val="CommentaireCar"/>
+    <w:link w:val="CommentTextChar"/>
     <w:uiPriority w:val="99"/>
     <w:semiHidden/>
     <w:unhideWhenUsed/>
     <w:rsid w:val="00695B83"/>
   </w:style>
-  <w:style w:type="character" w:customStyle="1" w:styleId="CommentaireCar">
+  <w:style w:type="character" w:customStyle="1" w:styleId="CommentTextChar">
     <w:name w:val="Commentaire Car"/>
-    <w:basedOn w:val="Policepardfaut"/>
-    <w:link w:val="Commentaire"/>
+    <w:basedOn w:val="DefaultParagraphFont"/>
+    <w:link w:val="CommentText"/>
     <w:uiPriority w:val="99"/>
     <w:semiHidden/>
     <w:rsid w:val="00695B83"/>
@@ -7332,11 +7318,11 @@
       <w:lang w:val="fr-FR" w:eastAsia="fr-FR"/>
     </w:rPr>
   </w:style>
-  <w:style w:type="paragraph" w:styleId="Objetducommentaire">
+  <w:style w:type="paragraph" w:styleId="CommentSubject">
     <w:name w:val="annotation subject"/>
-    <w:basedOn w:val="Commentaire"/>
-    <w:next w:val="Commentaire"/>
-    <w:link w:val="ObjetducommentaireCar"/>
+    <w:basedOn w:val="CommentText"/>
+    <w:next w:val="CommentText"/>
+    <w:link w:val="CommentSubjectChar"/>
     <w:uiPriority w:val="99"/>
     <w:semiHidden/>
     <w:unhideWhenUsed/>
@@ -7348,10 +7334,10 @@
       <w:szCs w:val="20"/>
     </w:rPr>
   </w:style>
-  <w:style w:type="character" w:customStyle="1" w:styleId="ObjetducommentaireCar">
+  <w:style w:type="character" w:customStyle="1" w:styleId="CommentSubjectChar">
     <w:name w:val="Objet du commentaire Car"/>
-    <w:basedOn w:val="CommentaireCar"/>
-    <w:link w:val="Objetducommentaire"/>
+    <w:basedOn w:val="CommentTextChar"/>
+    <w:link w:val="CommentSubject"/>
     <w:uiPriority w:val="99"/>
     <w:semiHidden/>
     <w:rsid w:val="00695B83"/>
@@ -7654,7 +7640,7 @@
 </file>
 
 <file path=customXml/itemProps1.xml><?xml version="1.0" encoding="utf-8"?>
-<ds:datastoreItem xmlns:ds="http://schemas.openxmlformats.org/officeDocument/2006/customXml" ds:itemID="{6428F72A-C944-4370-914E-BB81FA0ADC71}">
+<ds:datastoreItem xmlns:ds="http://schemas.openxmlformats.org/officeDocument/2006/customXml" ds:itemID="{3439F5A5-228C-7547-9BA1-385210E1B9BF}">
   <ds:schemaRefs>
     <ds:schemaRef ds:uri="http://schemas.openxmlformats.org/officeDocument/2006/bibliography"/>
   </ds:schemaRefs>

</xml_diff>